<commit_message>
Change names and save images
</commit_message>
<xml_diff>
--- a/Memoria-TFM.docx
+++ b/Memoria-TFM.docx
@@ -190,7 +190,7 @@
       <w:bookmarkStart w:id="1" w:name="_Toc41267461"/>
       <w:bookmarkStart w:id="2" w:name="_Toc41267899"/>
       <w:bookmarkStart w:id="3" w:name="_Toc41267995"/>
-      <w:bookmarkStart w:id="4" w:name="_Toc41268191"/>
+      <w:bookmarkStart w:id="4" w:name="_Toc41323699"/>
       <w:r>
         <w:lastRenderedPageBreak/>
         <w:t>Índice</w:t>
@@ -244,7 +244,7 @@
         </w:rPr>
         <w:fldChar w:fldCharType="separate"/>
       </w:r>
-      <w:hyperlink w:anchor="_Toc41268191" w:history="1">
+      <w:hyperlink w:anchor="_Toc41323699" w:history="1">
         <w:r>
           <w:rPr>
             <w:rStyle w:val="Hipervnculo"/>
@@ -271,7 +271,7 @@
             <w:noProof/>
             <w:webHidden/>
           </w:rPr>
-          <w:instrText xml:space="preserve"> PAGEREF _Toc41268191 \h </w:instrText>
+          <w:instrText xml:space="preserve"> PAGEREF _Toc41323699 \h </w:instrText>
         </w:r>
         <w:r>
           <w:rPr>
@@ -318,7 +318,7 @@
           <w:lang w:eastAsia="es-ES_tradnl"/>
         </w:rPr>
       </w:pPr>
-      <w:hyperlink w:anchor="_Toc41268192" w:history="1">
+      <w:hyperlink w:anchor="_Toc41323700" w:history="1">
         <w:r>
           <w:rPr>
             <w:rStyle w:val="Hipervnculo"/>
@@ -345,7 +345,7 @@
             <w:noProof/>
             <w:webHidden/>
           </w:rPr>
-          <w:instrText xml:space="preserve"> PAGEREF _Toc41268192 \h </w:instrText>
+          <w:instrText xml:space="preserve"> PAGEREF _Toc41323700 \h </w:instrText>
         </w:r>
         <w:r>
           <w:rPr>
@@ -392,11 +392,12 @@
           <w:lang w:eastAsia="es-ES_tradnl"/>
         </w:rPr>
       </w:pPr>
-      <w:hyperlink w:anchor="_Toc41268193" w:history="1">
+      <w:hyperlink w:anchor="_Toc41323701" w:history="1">
         <w:r>
           <w:rPr>
             <w:rStyle w:val="Hipervnculo"/>
             <w:noProof/>
+            <w:lang w:val="en-US"/>
           </w:rPr>
           <w:t>Glosario</w:t>
         </w:r>
@@ -419,7 +420,7 @@
             <w:noProof/>
             <w:webHidden/>
           </w:rPr>
-          <w:instrText xml:space="preserve"> PAGEREF _Toc41268193 \h </w:instrText>
+          <w:instrText xml:space="preserve"> PAGEREF _Toc41323701 \h </w:instrText>
         </w:r>
         <w:r>
           <w:rPr>
@@ -466,7 +467,7 @@
           <w:lang w:eastAsia="es-ES_tradnl"/>
         </w:rPr>
       </w:pPr>
-      <w:hyperlink w:anchor="_Toc41268194" w:history="1">
+      <w:hyperlink w:anchor="_Toc41323702" w:history="1">
         <w:r>
           <w:rPr>
             <w:rStyle w:val="Hipervnculo"/>
@@ -493,7 +494,7 @@
             <w:noProof/>
             <w:webHidden/>
           </w:rPr>
-          <w:instrText xml:space="preserve"> PAGEREF _Toc41268194 \h </w:instrText>
+          <w:instrText xml:space="preserve"> PAGEREF _Toc41323702 \h </w:instrText>
         </w:r>
         <w:r>
           <w:rPr>
@@ -540,7 +541,7 @@
           <w:lang w:eastAsia="es-ES_tradnl"/>
         </w:rPr>
       </w:pPr>
-      <w:hyperlink w:anchor="_Toc41268195" w:history="1">
+      <w:hyperlink w:anchor="_Toc41323703" w:history="1">
         <w:r>
           <w:rPr>
             <w:rStyle w:val="Hipervnculo"/>
@@ -567,7 +568,7 @@
             <w:noProof/>
             <w:webHidden/>
           </w:rPr>
-          <w:instrText xml:space="preserve"> PAGEREF _Toc41268195 \h </w:instrText>
+          <w:instrText xml:space="preserve"> PAGEREF _Toc41323703 \h </w:instrText>
         </w:r>
         <w:r>
           <w:rPr>
@@ -615,7 +616,7 @@
           <w:lang w:eastAsia="es-ES_tradnl"/>
         </w:rPr>
       </w:pPr>
-      <w:hyperlink w:anchor="_Toc41268196" w:history="1">
+      <w:hyperlink w:anchor="_Toc41323704" w:history="1">
         <w:r>
           <w:rPr>
             <w:rStyle w:val="Hipervnculo"/>
@@ -661,7 +662,7 @@
             <w:noProof/>
             <w:webHidden/>
           </w:rPr>
-          <w:instrText xml:space="preserve"> PAGEREF _Toc41268196 \h </w:instrText>
+          <w:instrText xml:space="preserve"> PAGEREF _Toc41323704 \h </w:instrText>
         </w:r>
         <w:r>
           <w:rPr>
@@ -709,7 +710,7 @@
           <w:lang w:eastAsia="es-ES_tradnl"/>
         </w:rPr>
       </w:pPr>
-      <w:hyperlink w:anchor="_Toc41268197" w:history="1">
+      <w:hyperlink w:anchor="_Toc41323705" w:history="1">
         <w:r>
           <w:rPr>
             <w:rStyle w:val="Hipervnculo"/>
@@ -755,7 +756,7 @@
             <w:noProof/>
             <w:webHidden/>
           </w:rPr>
-          <w:instrText xml:space="preserve"> PAGEREF _Toc41268197 \h </w:instrText>
+          <w:instrText xml:space="preserve"> PAGEREF _Toc41323705 \h </w:instrText>
         </w:r>
         <w:r>
           <w:rPr>
@@ -803,7 +804,7 @@
           <w:lang w:eastAsia="es-ES_tradnl"/>
         </w:rPr>
       </w:pPr>
-      <w:hyperlink w:anchor="_Toc41268198" w:history="1">
+      <w:hyperlink w:anchor="_Toc41323706" w:history="1">
         <w:r>
           <w:rPr>
             <w:rStyle w:val="Hipervnculo"/>
@@ -849,7 +850,7 @@
             <w:noProof/>
             <w:webHidden/>
           </w:rPr>
-          <w:instrText xml:space="preserve"> PAGEREF _Toc41268198 \h </w:instrText>
+          <w:instrText xml:space="preserve"> PAGEREF _Toc41323706 \h </w:instrText>
         </w:r>
         <w:r>
           <w:rPr>
@@ -869,7 +870,7 @@
             <w:noProof/>
             <w:webHidden/>
           </w:rPr>
-          <w:t>- 8 -</w:t>
+          <w:t>- 9 -</w:t>
         </w:r>
         <w:r>
           <w:rPr>
@@ -896,7 +897,7 @@
           <w:lang w:eastAsia="es-ES_tradnl"/>
         </w:rPr>
       </w:pPr>
-      <w:hyperlink w:anchor="_Toc41268199" w:history="1">
+      <w:hyperlink w:anchor="_Toc41323707" w:history="1">
         <w:r>
           <w:rPr>
             <w:rStyle w:val="Hipervnculo"/>
@@ -923,7 +924,7 @@
             <w:noProof/>
             <w:webHidden/>
           </w:rPr>
-          <w:instrText xml:space="preserve"> PAGEREF _Toc41268199 \h </w:instrText>
+          <w:instrText xml:space="preserve"> PAGEREF _Toc41323707 \h </w:instrText>
         </w:r>
         <w:r>
           <w:rPr>
@@ -943,7 +944,7 @@
             <w:noProof/>
             <w:webHidden/>
           </w:rPr>
-          <w:t>- 9 -</w:t>
+          <w:t>- 10 -</w:t>
         </w:r>
         <w:r>
           <w:rPr>
@@ -970,7 +971,7 @@
           <w:lang w:eastAsia="es-ES_tradnl"/>
         </w:rPr>
       </w:pPr>
-      <w:hyperlink w:anchor="_Toc41268200" w:history="1">
+      <w:hyperlink w:anchor="_Toc41323708" w:history="1">
         <w:r>
           <w:rPr>
             <w:rStyle w:val="Hipervnculo"/>
@@ -997,7 +998,7 @@
             <w:noProof/>
             <w:webHidden/>
           </w:rPr>
-          <w:instrText xml:space="preserve"> PAGEREF _Toc41268200 \h </w:instrText>
+          <w:instrText xml:space="preserve"> PAGEREF _Toc41323708 \h </w:instrText>
         </w:r>
         <w:r>
           <w:rPr>
@@ -1017,7 +1018,7 @@
             <w:noProof/>
             <w:webHidden/>
           </w:rPr>
-          <w:t>- 9 -</w:t>
+          <w:t>- 10 -</w:t>
         </w:r>
         <w:r>
           <w:rPr>
@@ -1045,7 +1046,7 @@
           <w:lang w:eastAsia="es-ES_tradnl"/>
         </w:rPr>
       </w:pPr>
-      <w:hyperlink w:anchor="_Toc41268201" w:history="1">
+      <w:hyperlink w:anchor="_Toc41323709" w:history="1">
         <w:r>
           <w:rPr>
             <w:rStyle w:val="Hipervnculo"/>
@@ -1091,7 +1092,7 @@
             <w:noProof/>
             <w:webHidden/>
           </w:rPr>
-          <w:instrText xml:space="preserve"> PAGEREF _Toc41268201 \h </w:instrText>
+          <w:instrText xml:space="preserve"> PAGEREF _Toc41323709 \h </w:instrText>
         </w:r>
         <w:r>
           <w:rPr>
@@ -1111,7 +1112,7 @@
             <w:noProof/>
             <w:webHidden/>
           </w:rPr>
-          <w:t>- 9 -</w:t>
+          <w:t>- 10 -</w:t>
         </w:r>
         <w:r>
           <w:rPr>
@@ -1139,7 +1140,7 @@
           <w:lang w:eastAsia="es-ES_tradnl"/>
         </w:rPr>
       </w:pPr>
-      <w:hyperlink w:anchor="_Toc41268202" w:history="1">
+      <w:hyperlink w:anchor="_Toc41323710" w:history="1">
         <w:r>
           <w:rPr>
             <w:rStyle w:val="Hipervnculo"/>
@@ -1185,7 +1186,7 @@
             <w:noProof/>
             <w:webHidden/>
           </w:rPr>
-          <w:instrText xml:space="preserve"> PAGEREF _Toc41268202 \h </w:instrText>
+          <w:instrText xml:space="preserve"> PAGEREF _Toc41323710 \h </w:instrText>
         </w:r>
         <w:r>
           <w:rPr>
@@ -1205,7 +1206,7 @@
             <w:noProof/>
             <w:webHidden/>
           </w:rPr>
-          <w:t>- 11 -</w:t>
+          <w:t>- 12 -</w:t>
         </w:r>
         <w:r>
           <w:rPr>
@@ -1233,7 +1234,7 @@
           <w:lang w:eastAsia="es-ES_tradnl"/>
         </w:rPr>
       </w:pPr>
-      <w:hyperlink w:anchor="_Toc41268203" w:history="1">
+      <w:hyperlink w:anchor="_Toc41323711" w:history="1">
         <w:r>
           <w:rPr>
             <w:rStyle w:val="Hipervnculo"/>
@@ -1279,7 +1280,7 @@
             <w:noProof/>
             <w:webHidden/>
           </w:rPr>
-          <w:instrText xml:space="preserve"> PAGEREF _Toc41268203 \h </w:instrText>
+          <w:instrText xml:space="preserve"> PAGEREF _Toc41323711 \h </w:instrText>
         </w:r>
         <w:r>
           <w:rPr>
@@ -1299,7 +1300,7 @@
             <w:noProof/>
             <w:webHidden/>
           </w:rPr>
-          <w:t>- 12 -</w:t>
+          <w:t>- 13 -</w:t>
         </w:r>
         <w:r>
           <w:rPr>
@@ -1325,7 +1326,7 @@
           <w:lang w:eastAsia="es-ES_tradnl"/>
         </w:rPr>
       </w:pPr>
-      <w:hyperlink w:anchor="_Toc41268204" w:history="1">
+      <w:hyperlink w:anchor="_Toc41323712" w:history="1">
         <w:r>
           <w:rPr>
             <w:rStyle w:val="Hipervnculo"/>
@@ -1369,7 +1370,7 @@
             <w:noProof/>
             <w:webHidden/>
           </w:rPr>
-          <w:instrText xml:space="preserve"> PAGEREF _Toc41268204 \h </w:instrText>
+          <w:instrText xml:space="preserve"> PAGEREF _Toc41323712 \h </w:instrText>
         </w:r>
         <w:r>
           <w:rPr>
@@ -1389,7 +1390,7 @@
             <w:noProof/>
             <w:webHidden/>
           </w:rPr>
-          <w:t>- 13 -</w:t>
+          <w:t>- 14 -</w:t>
         </w:r>
         <w:r>
           <w:rPr>
@@ -1416,7 +1417,7 @@
           <w:lang w:eastAsia="es-ES_tradnl"/>
         </w:rPr>
       </w:pPr>
-      <w:hyperlink w:anchor="_Toc41268205" w:history="1">
+      <w:hyperlink w:anchor="_Toc41323713" w:history="1">
         <w:r>
           <w:rPr>
             <w:rStyle w:val="Hipervnculo"/>
@@ -1443,7 +1444,7 @@
             <w:noProof/>
             <w:webHidden/>
           </w:rPr>
-          <w:instrText xml:space="preserve"> PAGEREF _Toc41268205 \h </w:instrText>
+          <w:instrText xml:space="preserve"> PAGEREF _Toc41323713 \h </w:instrText>
         </w:r>
         <w:r>
           <w:rPr>
@@ -1463,7 +1464,7 @@
             <w:noProof/>
             <w:webHidden/>
           </w:rPr>
-          <w:t>- 15 -</w:t>
+          <w:t>- 16 -</w:t>
         </w:r>
         <w:r>
           <w:rPr>
@@ -1494,7 +1495,7 @@
       <w:bookmarkStart w:id="6" w:name="_Toc41267462"/>
       <w:bookmarkStart w:id="7" w:name="_Toc41267900"/>
       <w:bookmarkStart w:id="8" w:name="_Toc41267996"/>
-      <w:bookmarkStart w:id="9" w:name="_Toc41268192"/>
+      <w:bookmarkStart w:id="9" w:name="_Toc41323700"/>
       <w:r>
         <w:lastRenderedPageBreak/>
         <w:t>Índice de Figura</w:t>
@@ -1607,7 +1608,7 @@
             <w:noProof/>
             <w:webHidden/>
           </w:rPr>
-          <w:t>- 10 -</w:t>
+          <w:t>- 11 -</w:t>
         </w:r>
         <w:r>
           <w:rPr>
@@ -1681,7 +1682,7 @@
             <w:noProof/>
             <w:webHidden/>
           </w:rPr>
-          <w:t>- 11 -</w:t>
+          <w:t>- 12 -</w:t>
         </w:r>
         <w:r>
           <w:rPr>
@@ -1755,7 +1756,7 @@
             <w:noProof/>
             <w:webHidden/>
           </w:rPr>
-          <w:t>- 12 -</w:t>
+          <w:t>- 13 -</w:t>
         </w:r>
         <w:r>
           <w:rPr>
@@ -1829,7 +1830,7 @@
             <w:noProof/>
             <w:webHidden/>
           </w:rPr>
-          <w:t>- 13 -</w:t>
+          <w:t>- 14 -</w:t>
         </w:r>
         <w:r>
           <w:rPr>
@@ -1903,7 +1904,7 @@
             <w:noProof/>
             <w:webHidden/>
           </w:rPr>
-          <w:t>- 13 -</w:t>
+          <w:t>- 14 -</w:t>
         </w:r>
         <w:r>
           <w:rPr>
@@ -1977,7 +1978,7 @@
             <w:noProof/>
             <w:webHidden/>
           </w:rPr>
-          <w:t>- 14 -</w:t>
+          <w:t>- 15 -</w:t>
         </w:r>
         <w:r>
           <w:rPr>
@@ -2021,13 +2022,20 @@
     <w:p>
       <w:pPr>
         <w:pStyle w:val="Ttulo1"/>
+        <w:rPr>
+          <w:lang w:val="en-US"/>
+        </w:rPr>
       </w:pPr>
       <w:bookmarkStart w:id="10" w:name="_Toc528402190"/>
       <w:bookmarkStart w:id="11" w:name="_Toc41267463"/>
       <w:bookmarkStart w:id="12" w:name="_Toc41267901"/>
       <w:bookmarkStart w:id="13" w:name="_Toc41267997"/>
-      <w:bookmarkStart w:id="14" w:name="_Toc41268193"/>
-      <w:r>
+      <w:bookmarkStart w:id="14" w:name="_Toc41323701"/>
+      <w:proofErr w:type="spellStart"/>
+      <w:r>
+        <w:rPr>
+          <w:lang w:val="en-US"/>
+        </w:rPr>
         <w:lastRenderedPageBreak/>
         <w:t>Glosario</w:t>
       </w:r>
@@ -2036,11 +2044,13 @@
       <w:bookmarkEnd w:id="12"/>
       <w:bookmarkEnd w:id="13"/>
       <w:bookmarkEnd w:id="14"/>
+      <w:proofErr w:type="spellEnd"/>
     </w:p>
     <w:p>
       <w:pPr>
         <w:rPr>
           <w:color w:val="212121"/>
+          <w:lang w:val="en-US"/>
         </w:rPr>
       </w:pPr>
       <w:r>
@@ -2048,22 +2058,183 @@
           <w:i/>
           <w:color w:val="212121"/>
           <w:u w:val="single"/>
-        </w:rPr>
-        <w:t>Ejemplo</w:t>
+          <w:lang w:val="en-US"/>
+        </w:rPr>
+        <w:t>SDN</w:t>
       </w:r>
       <w:r>
         <w:rPr>
           <w:i/>
           <w:color w:val="212121"/>
+          <w:lang w:val="en-US"/>
         </w:rPr>
         <w:t xml:space="preserve">: </w:t>
       </w:r>
       <w:r>
         <w:rPr>
           <w:color w:val="212121"/>
-        </w:rPr>
-        <w:t>Definición</w:t>
-      </w:r>
+          <w:lang w:val="en-US"/>
+        </w:rPr>
+        <w:t>Software Defined Network.</w:t>
+      </w:r>
+    </w:p>
+    <w:p>
+      <w:pPr>
+        <w:rPr>
+          <w:color w:val="212121"/>
+          <w:lang w:val="en-US"/>
+        </w:rPr>
+      </w:pPr>
+      <w:r>
+        <w:rPr>
+          <w:i/>
+          <w:color w:val="212121"/>
+          <w:u w:val="single"/>
+          <w:lang w:val="en-US"/>
+        </w:rPr>
+        <w:t>SD-WAN</w:t>
+      </w:r>
+      <w:r>
+        <w:rPr>
+          <w:color w:val="212121"/>
+          <w:lang w:val="en-US"/>
+        </w:rPr>
+        <w:t>:  Software Defined Wi</w:t>
+      </w:r>
+      <w:r>
+        <w:rPr>
+          <w:color w:val="212121"/>
+          <w:lang w:val="en-US"/>
+        </w:rPr>
+        <w:t xml:space="preserve">de Area </w:t>
+      </w:r>
+      <w:proofErr w:type="spellStart"/>
+      <w:r>
+        <w:rPr>
+          <w:color w:val="212121"/>
+          <w:lang w:val="en-US"/>
+        </w:rPr>
+        <w:t>Netkork</w:t>
+      </w:r>
+      <w:proofErr w:type="spellEnd"/>
+      <w:r>
+        <w:rPr>
+          <w:color w:val="212121"/>
+          <w:lang w:val="en-US"/>
+        </w:rPr>
+        <w:t>.</w:t>
+      </w:r>
+    </w:p>
+    <w:p>
+      <w:pPr>
+        <w:rPr>
+          <w:color w:val="212121"/>
+        </w:rPr>
+      </w:pPr>
+      <w:r>
+        <w:rPr>
+          <w:i/>
+          <w:color w:val="212121"/>
+          <w:u w:val="single"/>
+        </w:rPr>
+        <w:t>CPD</w:t>
+      </w:r>
+      <w:r>
+        <w:rPr>
+          <w:iCs/>
+          <w:color w:val="212121"/>
+        </w:rPr>
+        <w:t xml:space="preserve">: </w:t>
+      </w:r>
+      <w:r>
+        <w:rPr>
+          <w:color w:val="212121"/>
+        </w:rPr>
+        <w:t xml:space="preserve">Centro de </w:t>
+      </w:r>
+      <w:r>
+        <w:rPr>
+          <w:color w:val="212121"/>
+        </w:rPr>
+        <w:t>P</w:t>
+      </w:r>
+      <w:r>
+        <w:rPr>
+          <w:color w:val="212121"/>
+        </w:rPr>
+        <w:t xml:space="preserve">rocesamiento de </w:t>
+      </w:r>
+      <w:r>
+        <w:rPr>
+          <w:color w:val="212121"/>
+        </w:rPr>
+        <w:t>D</w:t>
+      </w:r>
+      <w:r>
+        <w:rPr>
+          <w:color w:val="212121"/>
+        </w:rPr>
+        <w:t>atos</w:t>
+      </w:r>
+    </w:p>
+    <w:p>
+      <w:pPr>
+        <w:rPr>
+          <w:color w:val="212121"/>
+        </w:rPr>
+      </w:pPr>
+      <w:r>
+        <w:rPr>
+          <w:i/>
+          <w:color w:val="212121"/>
+          <w:u w:val="single"/>
+          <w:lang w:val="en-US"/>
+        </w:rPr>
+        <w:t>ISP</w:t>
+      </w:r>
+      <w:r>
+        <w:rPr>
+          <w:iCs/>
+          <w:color w:val="212121"/>
+          <w:lang w:val="en-US"/>
+        </w:rPr>
+        <w:t>:</w:t>
+      </w:r>
+      <w:r>
+        <w:rPr>
+          <w:iCs/>
+          <w:color w:val="212121"/>
+        </w:rPr>
+        <w:t xml:space="preserve"> </w:t>
+      </w:r>
+      <w:r>
+        <w:rPr>
+          <w:color w:val="212121"/>
+        </w:rPr>
+        <w:t xml:space="preserve">Internet </w:t>
+      </w:r>
+      <w:proofErr w:type="spellStart"/>
+      <w:r>
+        <w:rPr>
+          <w:color w:val="212121"/>
+        </w:rPr>
+        <w:t>Service</w:t>
+      </w:r>
+      <w:proofErr w:type="spellEnd"/>
+      <w:r>
+        <w:rPr>
+          <w:color w:val="212121"/>
+        </w:rPr>
+        <w:t xml:space="preserve"> </w:t>
+      </w:r>
+      <w:proofErr w:type="spellStart"/>
+      <w:r>
+        <w:rPr>
+          <w:color w:val="212121"/>
+        </w:rPr>
+        <w:t>Provider</w:t>
+      </w:r>
+      <w:proofErr w:type="spellEnd"/>
     </w:p>
     <w:p>
       <w:pPr>
@@ -2094,7 +2265,7 @@
       <w:bookmarkStart w:id="16" w:name="_Toc41267464"/>
       <w:bookmarkStart w:id="17" w:name="_Toc41267902"/>
       <w:bookmarkStart w:id="18" w:name="_Toc41267998"/>
-      <w:bookmarkStart w:id="19" w:name="_Toc41268194"/>
+      <w:bookmarkStart w:id="19" w:name="_Toc41323702"/>
       <w:r>
         <w:lastRenderedPageBreak/>
         <w:t>Capítulo 1</w:t>
@@ -2114,7 +2285,7 @@
       <w:bookmarkStart w:id="22" w:name="_Toc41267465"/>
       <w:bookmarkStart w:id="23" w:name="_Toc41267903"/>
       <w:bookmarkStart w:id="24" w:name="_Toc41267999"/>
-      <w:bookmarkStart w:id="25" w:name="_Toc41268195"/>
+      <w:bookmarkStart w:id="25" w:name="_Toc41323703"/>
       <w:r>
         <w:t>Introducción</w:t>
       </w:r>
@@ -2138,7 +2309,7 @@
       <w:bookmarkStart w:id="28" w:name="_Toc41267466"/>
       <w:bookmarkStart w:id="29" w:name="_Toc41267904"/>
       <w:bookmarkStart w:id="30" w:name="_Toc41268000"/>
-      <w:bookmarkStart w:id="31" w:name="_Toc41268196"/>
+      <w:bookmarkStart w:id="31" w:name="_Toc41323704"/>
       <w:r>
         <w:t>Resumen</w:t>
       </w:r>
@@ -2238,7 +2409,7 @@
       <w:bookmarkStart w:id="34" w:name="_Toc41267467"/>
       <w:bookmarkStart w:id="35" w:name="_Toc41267905"/>
       <w:bookmarkStart w:id="36" w:name="_Toc41268001"/>
-      <w:bookmarkStart w:id="37" w:name="_Toc41268197"/>
+      <w:bookmarkStart w:id="37" w:name="_Toc41323705"/>
       <w:r>
         <w:lastRenderedPageBreak/>
         <w:t>Problema a abordar</w:t>
@@ -2335,6 +2506,20 @@
     </w:p>
     <w:p>
       <w:pPr>
+        <w:rPr>
+          <w:lang w:val="es-ES_tradnl" w:eastAsia="es-ES_tradnl"/>
+        </w:rPr>
+      </w:pPr>
+    </w:p>
+    <w:p>
+      <w:pPr>
+        <w:rPr>
+          <w:lang w:val="es-ES_tradnl" w:eastAsia="es-ES_tradnl"/>
+        </w:rPr>
+      </w:pPr>
+    </w:p>
+    <w:p>
+      <w:pPr>
         <w:pStyle w:val="Ttulo2"/>
         <w:numPr>
           <w:ilvl w:val="1"/>
@@ -2346,8 +2531,9 @@
       <w:bookmarkStart w:id="40" w:name="_Toc41267468"/>
       <w:bookmarkStart w:id="41" w:name="_Toc41267906"/>
       <w:bookmarkStart w:id="42" w:name="_Toc41268002"/>
-      <w:bookmarkStart w:id="43" w:name="_Toc41268198"/>
-      <w:r>
+      <w:bookmarkStart w:id="43" w:name="_Toc41323706"/>
+      <w:r>
+        <w:lastRenderedPageBreak/>
         <w:t>Estado del arte</w:t>
       </w:r>
       <w:bookmarkEnd w:id="38"/>
@@ -2371,7 +2557,455 @@
           <w:color w:val="000000"/>
           <w:lang w:eastAsia="en-US"/>
         </w:rPr>
-        <w:t>(Estado del arte)</w:t>
+        <w:t xml:space="preserve">Las redes LAN </w:t>
+      </w:r>
+      <w:r>
+        <w:rPr>
+          <w:rFonts w:asciiTheme="minorHAnsi" w:eastAsiaTheme="minorHAnsi" w:hAnsiTheme="minorHAnsi" w:cs="Segoe UI"/>
+          <w:color w:val="000000"/>
+          <w:lang w:eastAsia="en-US"/>
+        </w:rPr>
+        <w:t>(</w:t>
+      </w:r>
+      <w:r>
+        <w:rPr>
+          <w:rFonts w:asciiTheme="minorHAnsi" w:eastAsiaTheme="minorHAnsi" w:hAnsiTheme="minorHAnsi" w:cs="Segoe UI"/>
+          <w:i/>
+          <w:iCs/>
+          <w:color w:val="000000"/>
+          <w:lang w:eastAsia="en-US"/>
+        </w:rPr>
+        <w:t>Local Area Network</w:t>
+      </w:r>
+      <w:r>
+        <w:rPr>
+          <w:rFonts w:asciiTheme="minorHAnsi" w:eastAsiaTheme="minorHAnsi" w:hAnsiTheme="minorHAnsi" w:cs="Segoe UI"/>
+          <w:color w:val="000000"/>
+          <w:lang w:eastAsia="en-US"/>
+        </w:rPr>
+        <w:t xml:space="preserve">) </w:t>
+      </w:r>
+      <w:r>
+        <w:rPr>
+          <w:rFonts w:asciiTheme="minorHAnsi" w:eastAsiaTheme="minorHAnsi" w:hAnsiTheme="minorHAnsi" w:cs="Segoe UI"/>
+          <w:color w:val="000000"/>
+          <w:lang w:eastAsia="en-US"/>
+        </w:rPr>
+        <w:t xml:space="preserve">son sin duda las </w:t>
+      </w:r>
+      <w:r>
+        <w:rPr>
+          <w:rFonts w:asciiTheme="minorHAnsi" w:eastAsiaTheme="minorHAnsi" w:hAnsiTheme="minorHAnsi" w:cs="Segoe UI"/>
+          <w:color w:val="000000"/>
+          <w:lang w:eastAsia="en-US"/>
+        </w:rPr>
+        <w:t>mas utilizadas</w:t>
+      </w:r>
+      <w:r>
+        <w:rPr>
+          <w:rFonts w:asciiTheme="minorHAnsi" w:eastAsiaTheme="minorHAnsi" w:hAnsiTheme="minorHAnsi" w:cs="Segoe UI"/>
+          <w:color w:val="000000"/>
+          <w:lang w:eastAsia="en-US"/>
+        </w:rPr>
+        <w:t xml:space="preserve"> tanto a nivel empresarial. Allí radican los servicios internos de una empresa así como también los activos tales como impresoras, registros y servidores de información</w:t>
+      </w:r>
+      <w:r>
+        <w:rPr>
+          <w:rFonts w:asciiTheme="minorHAnsi" w:eastAsiaTheme="minorHAnsi" w:hAnsiTheme="minorHAnsi" w:cs="Segoe UI"/>
+          <w:color w:val="000000"/>
+          <w:lang w:eastAsia="en-US"/>
+        </w:rPr>
+        <w:t>, los cuales en un principio s</w:t>
+      </w:r>
+      <w:r>
+        <w:rPr>
+          <w:rFonts w:asciiTheme="minorHAnsi" w:eastAsiaTheme="minorHAnsi" w:hAnsiTheme="minorHAnsi" w:cs="Segoe UI"/>
+          <w:color w:val="000000"/>
+          <w:lang w:eastAsia="en-US"/>
+        </w:rPr>
+        <w:t xml:space="preserve">olo interesa que se </w:t>
+      </w:r>
+      <w:r>
+        <w:rPr>
+          <w:rFonts w:asciiTheme="minorHAnsi" w:eastAsiaTheme="minorHAnsi" w:hAnsiTheme="minorHAnsi" w:cs="Segoe UI"/>
+          <w:color w:val="000000"/>
+          <w:lang w:eastAsia="en-US"/>
+        </w:rPr>
+        <w:t xml:space="preserve">tenga </w:t>
+      </w:r>
+      <w:r>
+        <w:rPr>
+          <w:rFonts w:asciiTheme="minorHAnsi" w:eastAsiaTheme="minorHAnsi" w:hAnsiTheme="minorHAnsi" w:cs="Segoe UI"/>
+          <w:color w:val="000000"/>
+          <w:lang w:eastAsia="en-US"/>
+        </w:rPr>
+        <w:t>acce</w:t>
+      </w:r>
+      <w:r>
+        <w:rPr>
+          <w:rFonts w:asciiTheme="minorHAnsi" w:eastAsiaTheme="minorHAnsi" w:hAnsiTheme="minorHAnsi" w:cs="Segoe UI"/>
+          <w:color w:val="000000"/>
+          <w:lang w:eastAsia="en-US"/>
+        </w:rPr>
+        <w:t>so</w:t>
+      </w:r>
+      <w:r>
+        <w:rPr>
+          <w:rFonts w:asciiTheme="minorHAnsi" w:eastAsiaTheme="minorHAnsi" w:hAnsiTheme="minorHAnsi" w:cs="Segoe UI"/>
+          <w:color w:val="000000"/>
+          <w:lang w:eastAsia="en-US"/>
+        </w:rPr>
+        <w:t xml:space="preserve"> a ellos desde dentro de la corporación. Sin embargo, en muchos casos también es requerido el acceso desde fuera de dicha red, ya sea para obtener</w:t>
+      </w:r>
+      <w:r>
+        <w:rPr>
+          <w:rFonts w:asciiTheme="minorHAnsi" w:eastAsiaTheme="minorHAnsi" w:hAnsiTheme="minorHAnsi" w:cs="Segoe UI"/>
+          <w:color w:val="000000"/>
+          <w:lang w:eastAsia="en-US"/>
+        </w:rPr>
+        <w:t xml:space="preserve"> cierta</w:t>
+      </w:r>
+      <w:r>
+        <w:rPr>
+          <w:rFonts w:asciiTheme="minorHAnsi" w:eastAsiaTheme="minorHAnsi" w:hAnsiTheme="minorHAnsi" w:cs="Segoe UI"/>
+          <w:color w:val="000000"/>
+          <w:lang w:eastAsia="en-US"/>
+        </w:rPr>
+        <w:t xml:space="preserve"> información interna como también para utilizar recursos de la misma. Es aquí donde entra en juego el rol de las redes WAN (</w:t>
+      </w:r>
+      <w:r>
+        <w:rPr>
+          <w:rFonts w:asciiTheme="minorHAnsi" w:eastAsiaTheme="minorHAnsi" w:hAnsiTheme="minorHAnsi" w:cs="Segoe UI"/>
+          <w:i/>
+          <w:iCs/>
+          <w:color w:val="000000"/>
+          <w:lang w:eastAsia="en-US"/>
+        </w:rPr>
+        <w:t>Wide Arde Network</w:t>
+      </w:r>
+      <w:r>
+        <w:rPr>
+          <w:rFonts w:asciiTheme="minorHAnsi" w:eastAsiaTheme="minorHAnsi" w:hAnsiTheme="minorHAnsi" w:cs="Segoe UI"/>
+          <w:color w:val="000000"/>
+          <w:lang w:eastAsia="en-US"/>
+        </w:rPr>
+        <w:t xml:space="preserve">). Estas redes permiten interconectar redes LAN que </w:t>
+      </w:r>
+      <w:r>
+        <w:rPr>
+          <w:rFonts w:asciiTheme="minorHAnsi" w:eastAsiaTheme="minorHAnsi" w:hAnsiTheme="minorHAnsi" w:cs="Segoe UI"/>
+          <w:color w:val="000000"/>
+          <w:lang w:eastAsia="en-US"/>
+        </w:rPr>
+        <w:t xml:space="preserve">en muchos casos </w:t>
+      </w:r>
+      <w:r>
+        <w:rPr>
+          <w:rFonts w:asciiTheme="minorHAnsi" w:eastAsiaTheme="minorHAnsi" w:hAnsiTheme="minorHAnsi" w:cs="Segoe UI"/>
+          <w:color w:val="000000"/>
+          <w:lang w:eastAsia="en-US"/>
+        </w:rPr>
+        <w:t>están físicamente a</w:t>
+      </w:r>
+      <w:r>
+        <w:rPr>
+          <w:rFonts w:asciiTheme="minorHAnsi" w:eastAsiaTheme="minorHAnsi" w:hAnsiTheme="minorHAnsi" w:cs="Segoe UI"/>
+          <w:color w:val="000000"/>
+          <w:lang w:eastAsia="en-US"/>
+        </w:rPr>
+        <w:t xml:space="preserve"> cientos o miles</w:t>
+      </w:r>
+      <w:r>
+        <w:rPr>
+          <w:rFonts w:asciiTheme="minorHAnsi" w:eastAsiaTheme="minorHAnsi" w:hAnsiTheme="minorHAnsi" w:cs="Segoe UI"/>
+          <w:color w:val="000000"/>
+          <w:lang w:eastAsia="en-US"/>
+        </w:rPr>
+        <w:t xml:space="preserve"> kilómetros de distancia y simular como si estuvieran directamente conectadas entre sí. De no existir estas, las empresas que cuentan con mas de una sucursal deberían tener replicado su equipamiento en cada una de los sitios. De esta forma un usuario en América puede acceder al registro de facturación alojado en las oficinas de Europa o viceversa sin siquiera saber </w:t>
+      </w:r>
+      <w:r>
+        <w:rPr>
+          <w:rFonts w:asciiTheme="minorHAnsi" w:eastAsiaTheme="minorHAnsi" w:hAnsiTheme="minorHAnsi" w:cs="Segoe UI"/>
+          <w:color w:val="000000"/>
+          <w:lang w:eastAsia="en-US"/>
+        </w:rPr>
+        <w:t>que los paquetes se encuentran cruzando miles de kilómetros de distancia. Sin embargo, las redes WAN son de acceso público y por ende en ellas viaja información tanto propia como de muchas otras y es por esto que es imposible asegurar y estimar la calidad de servicio a la que están expuestos. A raíz de esto es que las empresas suelen contratar a los proveedores de servicios unas conexiones dedicadas de forma de asegurarse un nivel de QoS aceptable para sus aplicaciones. Ejemplo de e</w:t>
+      </w:r>
+      <w:r>
+        <w:rPr>
+          <w:rFonts w:asciiTheme="minorHAnsi" w:eastAsiaTheme="minorHAnsi" w:hAnsiTheme="minorHAnsi" w:cs="Segoe UI"/>
+          <w:color w:val="000000"/>
+          <w:lang w:eastAsia="en-US"/>
+        </w:rPr>
+        <w:t>s</w:t>
+      </w:r>
+      <w:r>
+        <w:rPr>
+          <w:rFonts w:asciiTheme="minorHAnsi" w:eastAsiaTheme="minorHAnsi" w:hAnsiTheme="minorHAnsi" w:cs="Segoe UI"/>
+          <w:color w:val="000000"/>
+          <w:lang w:eastAsia="en-US"/>
+        </w:rPr>
+        <w:t>tas son las conocidas MPLS (</w:t>
+      </w:r>
+      <w:r>
+        <w:rPr>
+          <w:rFonts w:asciiTheme="minorHAnsi" w:eastAsiaTheme="minorHAnsi" w:hAnsiTheme="minorHAnsi" w:cs="Segoe UI"/>
+          <w:i/>
+          <w:iCs/>
+          <w:color w:val="000000"/>
+          <w:lang w:eastAsia="en-US"/>
+        </w:rPr>
+        <w:t>Multiprotocol Label Switching</w:t>
+      </w:r>
+      <w:r>
+        <w:rPr>
+          <w:rFonts w:asciiTheme="minorHAnsi" w:eastAsiaTheme="minorHAnsi" w:hAnsiTheme="minorHAnsi" w:cs="Segoe UI"/>
+          <w:color w:val="000000"/>
+          <w:lang w:eastAsia="en-US"/>
+        </w:rPr>
+        <w:t>)</w:t>
+      </w:r>
+      <w:r>
+        <w:rPr>
+          <w:rFonts w:asciiTheme="minorHAnsi" w:eastAsiaTheme="minorHAnsi" w:hAnsiTheme="minorHAnsi" w:cs="Segoe UI"/>
+          <w:color w:val="000000"/>
+          <w:lang w:eastAsia="en-US"/>
+        </w:rPr>
+        <w:t xml:space="preserve"> las cuales se implementan sobre redes WAN y a diferencia de redes IP, el protocolo de encaminamiento de paquetes es mas ágil y sencillo debido a que se hace mediante el uso de etiquetas y no de direcciones. De este modo una empresa puede tener dos o mas enlaces WAN</w:t>
+      </w:r>
+      <w:r>
+        <w:rPr>
+          <w:rFonts w:asciiTheme="minorHAnsi" w:eastAsiaTheme="minorHAnsi" w:hAnsiTheme="minorHAnsi" w:cs="Segoe UI"/>
+          <w:color w:val="000000"/>
+          <w:lang w:eastAsia="en-US"/>
+        </w:rPr>
+        <w:t xml:space="preserve"> </w:t>
+      </w:r>
+      <w:r>
+        <w:rPr>
+          <w:rFonts w:asciiTheme="minorHAnsi" w:eastAsiaTheme="minorHAnsi" w:hAnsiTheme="minorHAnsi" w:cs="Segoe UI"/>
+          <w:color w:val="000000"/>
+          <w:lang w:eastAsia="en-US"/>
+        </w:rPr>
+        <w:t>(muchas veces provistos por diferentes ISPs</w:t>
+      </w:r>
+      <w:r>
+        <w:rPr>
+          <w:rStyle w:val="Refdenotaalpie"/>
+          <w:rFonts w:asciiTheme="minorHAnsi" w:eastAsiaTheme="minorHAnsi" w:hAnsiTheme="minorHAnsi" w:cs="Segoe UI"/>
+          <w:color w:val="000000"/>
+          <w:lang w:eastAsia="en-US"/>
+        </w:rPr>
+        <w:footnoteReference w:id="3"/>
+      </w:r>
+      <w:r>
+        <w:rPr>
+          <w:rFonts w:asciiTheme="minorHAnsi" w:eastAsiaTheme="minorHAnsi" w:hAnsiTheme="minorHAnsi" w:cs="Segoe UI"/>
+          <w:color w:val="000000"/>
+          <w:lang w:eastAsia="en-US"/>
+        </w:rPr>
+        <w:t xml:space="preserve">) </w:t>
+      </w:r>
+      <w:r>
+        <w:rPr>
+          <w:rFonts w:asciiTheme="minorHAnsi" w:eastAsiaTheme="minorHAnsi" w:hAnsiTheme="minorHAnsi" w:cs="Segoe UI"/>
+          <w:color w:val="000000"/>
+          <w:lang w:eastAsia="en-US"/>
+        </w:rPr>
+        <w:t>y decidir que tipo de tráfico es mas sensible y en función de ello enviarlo por el canal con mayores prestaciones.</w:t>
+      </w:r>
+      <w:r>
+        <w:rPr>
+          <w:rFonts w:asciiTheme="minorHAnsi" w:eastAsiaTheme="minorHAnsi" w:hAnsiTheme="minorHAnsi" w:cs="Segoe UI"/>
+          <w:color w:val="000000"/>
+          <w:lang w:eastAsia="en-US"/>
+        </w:rPr>
+        <w:t xml:space="preserve"> </w:t>
+      </w:r>
+      <w:r>
+        <w:rPr>
+          <w:rFonts w:asciiTheme="minorHAnsi" w:eastAsiaTheme="minorHAnsi" w:hAnsiTheme="minorHAnsi" w:cs="Segoe UI"/>
+          <w:color w:val="000000"/>
+          <w:lang w:eastAsia="en-US"/>
+        </w:rPr>
+        <w:t>A pesar de ello, estos servicios suelen ser bastante costosos para las empresas</w:t>
+      </w:r>
+      <w:r>
+        <w:rPr>
+          <w:rFonts w:asciiTheme="minorHAnsi" w:eastAsiaTheme="minorHAnsi" w:hAnsiTheme="minorHAnsi" w:cs="Segoe UI"/>
+          <w:color w:val="000000"/>
+          <w:lang w:eastAsia="en-US"/>
+        </w:rPr>
+        <w:t xml:space="preserve"> y poco flexibles. </w:t>
+      </w:r>
+    </w:p>
+    <w:p>
+      <w:pPr>
+        <w:rPr>
+          <w:rFonts w:asciiTheme="minorHAnsi" w:eastAsiaTheme="minorHAnsi" w:hAnsiTheme="minorHAnsi" w:cs="Segoe UI"/>
+          <w:color w:val="000000"/>
+          <w:lang w:eastAsia="en-US"/>
+        </w:rPr>
+      </w:pPr>
+      <w:r>
+        <w:rPr>
+          <w:rFonts w:asciiTheme="minorHAnsi" w:eastAsiaTheme="minorHAnsi" w:hAnsiTheme="minorHAnsi" w:cs="Segoe UI"/>
+          <w:color w:val="000000"/>
+          <w:lang w:eastAsia="en-US"/>
+        </w:rPr>
+        <w:t>Por otra parte dese hace ya unos años la demanda de recursos y cómputo viene en constante crecimiento</w:t>
+      </w:r>
+      <w:r>
+        <w:rPr>
+          <w:rFonts w:asciiTheme="minorHAnsi" w:eastAsiaTheme="minorHAnsi" w:hAnsiTheme="minorHAnsi" w:cs="Segoe UI"/>
+          <w:color w:val="000000"/>
+          <w:lang w:eastAsia="en-US"/>
+        </w:rPr>
+        <w:t xml:space="preserve"> al punto de que aplicaciones que antes residían en CPD`s</w:t>
+      </w:r>
+      <w:r>
+        <w:rPr>
+          <w:rStyle w:val="Refdenotaalpie"/>
+          <w:rFonts w:asciiTheme="minorHAnsi" w:eastAsiaTheme="minorHAnsi" w:hAnsiTheme="minorHAnsi" w:cs="Segoe UI"/>
+          <w:color w:val="000000"/>
+          <w:lang w:eastAsia="en-US"/>
+        </w:rPr>
+        <w:footnoteReference w:id="4"/>
+      </w:r>
+      <w:r>
+        <w:rPr>
+          <w:rFonts w:asciiTheme="minorHAnsi" w:eastAsiaTheme="minorHAnsi" w:hAnsiTheme="minorHAnsi" w:cs="Segoe UI"/>
+          <w:color w:val="000000"/>
+          <w:lang w:eastAsia="en-US"/>
+        </w:rPr>
+        <w:t xml:space="preserve"> propios, hoy se encuentran corriendo en la nube pública. Esto trae consigo un aumento en el tráfico hacia internet, haciendo que este se vea saturado y como esta red se ba</w:t>
+      </w:r>
+      <w:r>
+        <w:rPr>
+          <w:rFonts w:asciiTheme="minorHAnsi" w:eastAsiaTheme="minorHAnsi" w:hAnsiTheme="minorHAnsi" w:cs="Segoe UI"/>
+          <w:color w:val="000000"/>
+          <w:lang w:eastAsia="en-US"/>
+        </w:rPr>
+        <w:t>s</w:t>
+      </w:r>
+      <w:r>
+        <w:rPr>
+          <w:rFonts w:asciiTheme="minorHAnsi" w:eastAsiaTheme="minorHAnsi" w:hAnsiTheme="minorHAnsi" w:cs="Segoe UI"/>
+          <w:color w:val="000000"/>
+          <w:lang w:eastAsia="en-US"/>
+        </w:rPr>
+        <w:t>a en el principio de “</w:t>
+      </w:r>
+      <w:r>
+        <w:rPr>
+          <w:rFonts w:asciiTheme="minorHAnsi" w:eastAsiaTheme="minorHAnsi" w:hAnsiTheme="minorHAnsi" w:cs="Segoe UI"/>
+          <w:i/>
+          <w:iCs/>
+          <w:color w:val="000000"/>
+          <w:lang w:eastAsia="en-US"/>
+        </w:rPr>
+        <w:t>veste</w:t>
+      </w:r>
+      <w:r>
+        <w:rPr>
+          <w:rFonts w:asciiTheme="minorHAnsi" w:eastAsiaTheme="minorHAnsi" w:hAnsiTheme="minorHAnsi" w:cs="Segoe UI"/>
+          <w:i/>
+          <w:iCs/>
+          <w:color w:val="000000"/>
+          <w:lang w:eastAsia="en-US"/>
+        </w:rPr>
+        <w:t xml:space="preserve"> </w:t>
+      </w:r>
+      <w:r>
+        <w:rPr>
+          <w:rFonts w:asciiTheme="minorHAnsi" w:eastAsiaTheme="minorHAnsi" w:hAnsiTheme="minorHAnsi" w:cs="Segoe UI"/>
+          <w:i/>
+          <w:iCs/>
+          <w:color w:val="000000"/>
+          <w:lang w:eastAsia="en-US"/>
+        </w:rPr>
+        <w:t>éforo</w:t>
+      </w:r>
+      <w:r>
+        <w:rPr>
+          <w:rFonts w:asciiTheme="minorHAnsi" w:eastAsiaTheme="minorHAnsi" w:hAnsiTheme="minorHAnsi" w:cs="Segoe UI"/>
+          <w:color w:val="000000"/>
+          <w:lang w:eastAsia="en-US"/>
+        </w:rPr>
+        <w:t>”, no es posible asegurar calidad de servicio en la misma.</w:t>
+      </w:r>
+    </w:p>
+    <w:p>
+      <w:pPr>
+        <w:rPr>
+          <w:rFonts w:asciiTheme="minorHAnsi" w:eastAsiaTheme="minorHAnsi" w:hAnsiTheme="minorHAnsi" w:cs="Segoe UI"/>
+          <w:color w:val="000000"/>
+          <w:lang w:eastAsia="en-US"/>
+        </w:rPr>
+      </w:pPr>
+      <w:r>
+        <w:rPr>
+          <w:rFonts w:asciiTheme="minorHAnsi" w:eastAsiaTheme="minorHAnsi" w:hAnsiTheme="minorHAnsi" w:cs="Segoe UI"/>
+          <w:color w:val="000000"/>
+          <w:lang w:eastAsia="en-US"/>
+        </w:rPr>
+        <w:t xml:space="preserve">Es por tal motivo que las redes SD-WAN vienen a simplificar estos asuntos dando mas flexibilidad </w:t>
+      </w:r>
+      <w:r>
+        <w:rPr>
+          <w:rFonts w:asciiTheme="minorHAnsi" w:eastAsiaTheme="minorHAnsi" w:hAnsiTheme="minorHAnsi" w:cs="Segoe UI"/>
+          <w:color w:val="000000"/>
+          <w:lang w:eastAsia="en-US"/>
+        </w:rPr>
+        <w:t>de una manera mas simple</w:t>
+      </w:r>
+      <w:r>
+        <w:rPr>
+          <w:rFonts w:asciiTheme="minorHAnsi" w:eastAsiaTheme="minorHAnsi" w:hAnsiTheme="minorHAnsi" w:cs="Segoe UI"/>
+          <w:color w:val="000000"/>
+          <w:lang w:eastAsia="en-US"/>
+        </w:rPr>
+        <w:t xml:space="preserve">. Con este nuevo paradigma un operador puede al cabo de unos pocos minutos levantar un nuevo sitio remoto, realizar configuraciones y establecer criterios de flujo para decidir </w:t>
+      </w:r>
+      <w:r>
+        <w:rPr>
+          <w:rFonts w:asciiTheme="minorHAnsi" w:eastAsiaTheme="minorHAnsi" w:hAnsiTheme="minorHAnsi" w:cs="Segoe UI"/>
+          <w:color w:val="000000"/>
+          <w:lang w:eastAsia="en-US"/>
+        </w:rPr>
+        <w:t>bajo demanda</w:t>
+      </w:r>
+      <w:r>
+        <w:rPr>
+          <w:rFonts w:asciiTheme="minorHAnsi" w:eastAsiaTheme="minorHAnsi" w:hAnsiTheme="minorHAnsi" w:cs="Segoe UI"/>
+          <w:color w:val="000000"/>
+          <w:lang w:eastAsia="en-US"/>
+        </w:rPr>
+        <w:t xml:space="preserve"> el camino mas óptimo por el cual enviar los paquetes en función de las prestaciones que se requieran</w:t>
+      </w:r>
+      <w:r>
+        <w:rPr>
+          <w:rFonts w:asciiTheme="minorHAnsi" w:eastAsiaTheme="minorHAnsi" w:hAnsiTheme="minorHAnsi" w:cs="Segoe UI"/>
+          <w:color w:val="000000"/>
+          <w:lang w:eastAsia="en-US"/>
+        </w:rPr>
+        <w:t xml:space="preserve"> sin importar si los proveedores de los enlaces WAN son los mismos o no. En definitiva permit</w:t>
+      </w:r>
+      <w:r>
+        <w:rPr>
+          <w:rFonts w:asciiTheme="minorHAnsi" w:eastAsiaTheme="minorHAnsi" w:hAnsiTheme="minorHAnsi" w:cs="Segoe UI"/>
+          <w:color w:val="000000"/>
+          <w:lang w:eastAsia="en-US"/>
+        </w:rPr>
+        <w:t>e</w:t>
+      </w:r>
+      <w:r>
+        <w:rPr>
+          <w:rFonts w:asciiTheme="minorHAnsi" w:eastAsiaTheme="minorHAnsi" w:hAnsiTheme="minorHAnsi" w:cs="Segoe UI"/>
+          <w:color w:val="000000"/>
+          <w:lang w:eastAsia="en-US"/>
+        </w:rPr>
+        <w:t xml:space="preserve"> unificar las redes WAN y tratarla como si fuera “una sola”. </w:t>
       </w:r>
     </w:p>
     <w:p>
@@ -2382,7 +3016,7 @@
       <w:bookmarkStart w:id="45" w:name="_Toc41267469"/>
       <w:bookmarkStart w:id="46" w:name="_Toc41267907"/>
       <w:bookmarkStart w:id="47" w:name="_Toc41268003"/>
-      <w:bookmarkStart w:id="48" w:name="_Toc41268199"/>
+      <w:bookmarkStart w:id="48" w:name="_Toc41323707"/>
       <w:r>
         <w:lastRenderedPageBreak/>
         <w:t>Capítulo</w:t>
@@ -2403,7 +3037,7 @@
       <w:bookmarkStart w:id="49" w:name="_Toc41267470"/>
       <w:bookmarkStart w:id="50" w:name="_Toc41267908"/>
       <w:bookmarkStart w:id="51" w:name="_Toc41268004"/>
-      <w:bookmarkStart w:id="52" w:name="_Toc41268200"/>
+      <w:bookmarkStart w:id="52" w:name="_Toc41323708"/>
       <w:r>
         <w:t>Soluciones existentes</w:t>
       </w:r>
@@ -2438,8 +3072,7 @@
       <w:bookmarkStart w:id="53" w:name="_Toc41267471"/>
       <w:bookmarkStart w:id="54" w:name="_Toc41267909"/>
       <w:bookmarkStart w:id="55" w:name="_Toc41268005"/>
-      <w:bookmarkStart w:id="56" w:name="_Toc41268201"/>
-      <w:proofErr w:type="spellStart"/>
+      <w:bookmarkStart w:id="56" w:name="_Toc41323709"/>
       <w:r>
         <w:t>Nuage</w:t>
       </w:r>
@@ -2447,7 +3080,6 @@
       <w:bookmarkEnd w:id="54"/>
       <w:bookmarkEnd w:id="55"/>
       <w:bookmarkEnd w:id="56"/>
-      <w:proofErr w:type="spellEnd"/>
     </w:p>
     <w:p>
       <w:r>
@@ -2675,8 +3307,7 @@
       <w:bookmarkStart w:id="67" w:name="_Toc41267474"/>
       <w:bookmarkStart w:id="68" w:name="_Toc41267912"/>
       <w:bookmarkStart w:id="69" w:name="_Toc41268008"/>
-      <w:bookmarkStart w:id="70" w:name="_Toc41268202"/>
-      <w:proofErr w:type="spellStart"/>
+      <w:bookmarkStart w:id="70" w:name="_Toc41323710"/>
       <w:r>
         <w:t>Viptela</w:t>
       </w:r>
@@ -2684,7 +3315,6 @@
       <w:bookmarkEnd w:id="68"/>
       <w:bookmarkEnd w:id="69"/>
       <w:bookmarkEnd w:id="70"/>
-      <w:proofErr w:type="spellEnd"/>
     </w:p>
     <w:p>
       <w:bookmarkStart w:id="71" w:name="_Toc528402275"/>
@@ -2851,7 +3481,7 @@
       <w:bookmarkStart w:id="77" w:name="_Toc41267476"/>
       <w:bookmarkStart w:id="78" w:name="_Toc41267914"/>
       <w:bookmarkStart w:id="79" w:name="_Toc41268010"/>
-      <w:bookmarkStart w:id="80" w:name="_Toc41268203"/>
+      <w:bookmarkStart w:id="80" w:name="_Toc41323711"/>
       <w:r>
         <w:t>Flexi</w:t>
       </w:r>
@@ -3059,7 +3689,7 @@
       <w:bookmarkStart w:id="86" w:name="_Toc41267478"/>
       <w:bookmarkStart w:id="87" w:name="_Toc41267916"/>
       <w:bookmarkStart w:id="88" w:name="_Toc41268012"/>
-      <w:bookmarkStart w:id="89" w:name="_Toc41268204"/>
+      <w:bookmarkStart w:id="89" w:name="_Toc41323712"/>
       <w:r>
         <w:t>Pruebas de la herramienta flexiWAN</w:t>
       </w:r>
@@ -3191,9 +3821,6 @@
       <w:r>
         <w:t>uter desde la interfaz central manage</w:t>
       </w:r>
-      <w:r>
-        <w:t>.</w:t>
-      </w:r>
       <w:bookmarkEnd w:id="90"/>
       <w:bookmarkEnd w:id="91"/>
       <w:bookmarkEnd w:id="92"/>
@@ -3299,7 +3926,7 @@
         <w:t xml:space="preserve"> – </w:t>
       </w:r>
       <w:r>
-        <w:t>Estadísticas de bps y pps en un flexiWAN-router.</w:t>
+        <w:t>Estadísticas de bps y pps en un flexiWAN-router</w:t>
       </w:r>
       <w:bookmarkEnd w:id="95"/>
       <w:bookmarkEnd w:id="96"/>
@@ -3320,7 +3947,7 @@
       <w:bookmarkStart w:id="100" w:name="_Toc41267481"/>
       <w:bookmarkStart w:id="101" w:name="_Toc41267919"/>
       <w:bookmarkStart w:id="102" w:name="_Toc41268015"/>
-      <w:bookmarkStart w:id="103" w:name="_Toc41268205"/>
+      <w:bookmarkStart w:id="103" w:name="_Toc41323713"/>
       <w:r>
         <w:lastRenderedPageBreak/>
         <w:t>R</w:t>
@@ -3397,21 +4024,12 @@
         </w:rPr>
         <w:t xml:space="preserve">] </w:t>
       </w:r>
-      <w:proofErr w:type="spellStart"/>
       <w:r>
         <w:rPr>
           <w:bCs/>
           <w:lang w:val="en-US"/>
         </w:rPr>
-        <w:t>Nuage</w:t>
-      </w:r>
-      <w:proofErr w:type="spellEnd"/>
-      <w:r>
-        <w:rPr>
-          <w:bCs/>
-          <w:lang w:val="en-US"/>
-        </w:rPr>
-        <w:t xml:space="preserve"> Networks, </w:t>
+        <w:t xml:space="preserve">Nuage Networks, </w:t>
       </w:r>
       <w:r>
         <w:rPr>
@@ -3518,7 +4136,7 @@
         <w:jc w:val="left"/>
         <w:rPr>
           <w:rFonts w:ascii="Times New Roman" w:hAnsi="Times New Roman"/>
-          <w:lang w:val="en-US" w:eastAsia="es-ES_tradnl"/>
+          <w:lang w:eastAsia="es-ES_tradnl"/>
         </w:rPr>
       </w:pPr>
       <w:r>
@@ -3584,28 +4202,25 @@
           <w:bCs/>
           <w:lang w:val="en-US"/>
         </w:rPr>
-        <w:t>. [Online]</w:t>
+        <w:t xml:space="preserve">. </w:t>
       </w:r>
       <w:r>
         <w:rPr>
           <w:bCs/>
-          <w:lang w:val="en-US"/>
-        </w:rPr>
-        <w:t xml:space="preserve"> de </w:t>
+        </w:rPr>
+        <w:t>[Online]</w:t>
       </w:r>
       <w:r>
         <w:rPr>
           <w:bCs/>
-          <w:lang w:val="en-US"/>
-        </w:rPr>
-        <w:t>https://docs.flexiwan.com/</w:t>
+        </w:rPr>
+        <w:t xml:space="preserve"> de https://docs.flexiwan.com/</w:t>
       </w:r>
     </w:p>
     <w:p>
       <w:pPr>
         <w:rPr>
           <w:bCs/>
-          <w:lang w:val="en-US"/>
         </w:rPr>
       </w:pPr>
     </w:p>
@@ -3613,9 +4228,6 @@
       <w:pPr>
         <w:pStyle w:val="Textonotaalfinal"/>
         <w:ind w:firstLine="0"/>
-        <w:rPr>
-          <w:lang w:val="en-US"/>
-        </w:rPr>
       </w:pPr>
     </w:p>
   </w:endnote>
@@ -3762,6 +4374,44 @@
       </w:r>
       <w:r>
         <w:t xml:space="preserve"> Topología donde existe dos posibles camino para llegar al destino y donde uno de ellos tiene mas enrutadores que el otro y por ende mayor costo de encaminamiento.</w:t>
+      </w:r>
+    </w:p>
+  </w:footnote>
+  <w:footnote w:id="3">
+    <w:p>
+      <w:pPr>
+        <w:pStyle w:val="Referencia"/>
+      </w:pPr>
+      <w:r>
+        <w:rPr>
+          <w:rStyle w:val="Refdenotaalpie"/>
+        </w:rPr>
+        <w:footnoteRef/>
+      </w:r>
+      <w:r>
+        <w:t xml:space="preserve"> ISP: Provee</w:t>
+      </w:r>
+      <w:r>
+        <w:t>d</w:t>
+      </w:r>
+      <w:r>
+        <w:t>or de servicios de intenet</w:t>
+      </w:r>
+    </w:p>
+  </w:footnote>
+  <w:footnote w:id="4">
+    <w:p>
+      <w:pPr>
+        <w:pStyle w:val="Referencia"/>
+      </w:pPr>
+      <w:r>
+        <w:rPr>
+          <w:rStyle w:val="Refdenotaalpie"/>
+        </w:rPr>
+        <w:footnoteRef/>
+      </w:r>
+      <w:r>
+        <w:t xml:space="preserve"> CPD: Centro de procesamiento de datos</w:t>
       </w:r>
     </w:p>
   </w:footnote>

</xml_diff>